<commit_message>
Añadido enunciados ejercicio Depurador
</commit_message>
<xml_diff>
--- a/Tema 5 - Pruebas/Depurador/DepuradorEnunciados.docx
+++ b/Tema 5 - Pruebas/Depurador/DepuradorEnunciados.docx
@@ -89,13 +89,21 @@
           <w:tcPr>
             <w:tcW w:w="2831" w:type="dxa"/>
           </w:tcPr>
-          <w:p/>
-        </w:tc>
-        <w:tc>
-          <w:tcPr>
-            <w:tcW w:w="2832" w:type="dxa"/>
-          </w:tcPr>
-          <w:p/>
+          <w:p>
+            <w:r>
+              <w:t>0</w:t>
+            </w:r>
+          </w:p>
+        </w:tc>
+        <w:tc>
+          <w:tcPr>
+            <w:tcW w:w="2832" w:type="dxa"/>
+          </w:tcPr>
+          <w:p>
+            <w:r>
+              <w:t>0</w:t>
+            </w:r>
+          </w:p>
         </w:tc>
       </w:tr>
       <w:tr>
@@ -113,13 +121,21 @@
           <w:tcPr>
             <w:tcW w:w="2831" w:type="dxa"/>
           </w:tcPr>
-          <w:p/>
-        </w:tc>
-        <w:tc>
-          <w:tcPr>
-            <w:tcW w:w="2832" w:type="dxa"/>
-          </w:tcPr>
-          <w:p/>
+          <w:p>
+            <w:r>
+              <w:t>11</w:t>
+            </w:r>
+          </w:p>
+        </w:tc>
+        <w:tc>
+          <w:tcPr>
+            <w:tcW w:w="2832" w:type="dxa"/>
+          </w:tcPr>
+          <w:p>
+            <w:r>
+              <w:t>1</w:t>
+            </w:r>
+          </w:p>
         </w:tc>
       </w:tr>
       <w:tr>
@@ -137,13 +153,21 @@
           <w:tcPr>
             <w:tcW w:w="2831" w:type="dxa"/>
           </w:tcPr>
-          <w:p/>
-        </w:tc>
-        <w:tc>
-          <w:tcPr>
-            <w:tcW w:w="2832" w:type="dxa"/>
-          </w:tcPr>
-          <w:p/>
+          <w:p>
+            <w:r>
+              <w:t>17</w:t>
+            </w:r>
+          </w:p>
+        </w:tc>
+        <w:tc>
+          <w:tcPr>
+            <w:tcW w:w="2832" w:type="dxa"/>
+          </w:tcPr>
+          <w:p>
+            <w:r>
+              <w:t>2</w:t>
+            </w:r>
+          </w:p>
         </w:tc>
       </w:tr>
       <w:tr>
@@ -161,13 +185,21 @@
           <w:tcPr>
             <w:tcW w:w="2831" w:type="dxa"/>
           </w:tcPr>
-          <w:p/>
-        </w:tc>
-        <w:tc>
-          <w:tcPr>
-            <w:tcW w:w="2832" w:type="dxa"/>
-          </w:tcPr>
-          <w:p/>
+          <w:p>
+            <w:r>
+              <w:t>11</w:t>
+            </w:r>
+          </w:p>
+        </w:tc>
+        <w:tc>
+          <w:tcPr>
+            <w:tcW w:w="2832" w:type="dxa"/>
+          </w:tcPr>
+          <w:p>
+            <w:r>
+              <w:t>3</w:t>
+            </w:r>
+          </w:p>
         </w:tc>
       </w:tr>
       <w:tr>
@@ -185,13 +217,21 @@
           <w:tcPr>
             <w:tcW w:w="2831" w:type="dxa"/>
           </w:tcPr>
-          <w:p/>
-        </w:tc>
-        <w:tc>
-          <w:tcPr>
-            <w:tcW w:w="2832" w:type="dxa"/>
-          </w:tcPr>
-          <w:p/>
+          <w:p>
+            <w:r>
+              <w:t>12</w:t>
+            </w:r>
+          </w:p>
+        </w:tc>
+        <w:tc>
+          <w:tcPr>
+            <w:tcW w:w="2832" w:type="dxa"/>
+          </w:tcPr>
+          <w:p>
+            <w:r>
+              <w:t>4</w:t>
+            </w:r>
+          </w:p>
         </w:tc>
       </w:tr>
       <w:tr>
@@ -209,13 +249,21 @@
           <w:tcPr>
             <w:tcW w:w="2831" w:type="dxa"/>
           </w:tcPr>
-          <w:p/>
-        </w:tc>
-        <w:tc>
-          <w:tcPr>
-            <w:tcW w:w="2832" w:type="dxa"/>
-          </w:tcPr>
-          <w:p/>
+          <w:p>
+            <w:r>
+              <w:t>10</w:t>
+            </w:r>
+          </w:p>
+        </w:tc>
+        <w:tc>
+          <w:tcPr>
+            <w:tcW w:w="2832" w:type="dxa"/>
+          </w:tcPr>
+          <w:p>
+            <w:r>
+              <w:t>5</w:t>
+            </w:r>
+          </w:p>
         </w:tc>
       </w:tr>
       <w:tr>
@@ -233,13 +281,21 @@
           <w:tcPr>
             <w:tcW w:w="2831" w:type="dxa"/>
           </w:tcPr>
-          <w:p/>
-        </w:tc>
-        <w:tc>
-          <w:tcPr>
-            <w:tcW w:w="2832" w:type="dxa"/>
-          </w:tcPr>
-          <w:p/>
+          <w:p>
+            <w:r>
+              <w:t>-1014</w:t>
+            </w:r>
+          </w:p>
+        </w:tc>
+        <w:tc>
+          <w:tcPr>
+            <w:tcW w:w="2832" w:type="dxa"/>
+          </w:tcPr>
+          <w:p>
+            <w:r>
+              <w:t>6</w:t>
+            </w:r>
+          </w:p>
         </w:tc>
       </w:tr>
       <w:tr>
@@ -257,13 +313,21 @@
           <w:tcPr>
             <w:tcW w:w="2831" w:type="dxa"/>
           </w:tcPr>
-          <w:p/>
-        </w:tc>
-        <w:tc>
-          <w:tcPr>
-            <w:tcW w:w="2832" w:type="dxa"/>
-          </w:tcPr>
-          <w:p/>
+          <w:p>
+            <w:r>
+              <w:t>-681</w:t>
+            </w:r>
+          </w:p>
+        </w:tc>
+        <w:tc>
+          <w:tcPr>
+            <w:tcW w:w="2832" w:type="dxa"/>
+          </w:tcPr>
+          <w:p>
+            <w:r>
+              <w:t>7</w:t>
+            </w:r>
+          </w:p>
         </w:tc>
       </w:tr>
       <w:tr>
@@ -281,13 +345,21 @@
           <w:tcPr>
             <w:tcW w:w="2831" w:type="dxa"/>
           </w:tcPr>
-          <w:p/>
-        </w:tc>
-        <w:tc>
-          <w:tcPr>
-            <w:tcW w:w="2832" w:type="dxa"/>
-          </w:tcPr>
-          <w:p/>
+          <w:p>
+            <w:r>
+              <w:t>-681</w:t>
+            </w:r>
+          </w:p>
+        </w:tc>
+        <w:tc>
+          <w:tcPr>
+            <w:tcW w:w="2832" w:type="dxa"/>
+          </w:tcPr>
+          <w:p>
+            <w:r>
+              <w:t>7</w:t>
+            </w:r>
+          </w:p>
         </w:tc>
       </w:tr>
     </w:tbl>
@@ -307,6 +379,9 @@
       <w:r>
         <w:t>Total=</w:t>
       </w:r>
+      <w:r>
+        <w:t>-681</w:t>
+      </w:r>
     </w:p>
     <w:p>
       <w:pPr>
@@ -319,6 +394,9 @@
       <w:r>
         <w:t>Cuantos=</w:t>
       </w:r>
+      <w:r>
+        <w:t>7</w:t>
+      </w:r>
     </w:p>
     <w:p>
       <w:pPr>
@@ -330,6 +408,9 @@
       </w:pPr>
       <w:r>
         <w:t>Media=</w:t>
+      </w:r>
+      <w:r>
+        <w:t>-97.28571428571429</w:t>
       </w:r>
     </w:p>
     <w:p>
@@ -404,14 +485,78 @@
           <w:tcPr>
             <w:tcW w:w="2831" w:type="dxa"/>
           </w:tcPr>
+          <w:p>
+            <w:r>
+              <w:t>1</w:t>
+            </w:r>
+          </w:p>
+        </w:tc>
+        <w:tc>
+          <w:tcPr>
+            <w:tcW w:w="2832" w:type="dxa"/>
+          </w:tcPr>
+          <w:p>
+            <w:r>
+              <w:t>1</w:t>
+            </w:r>
+          </w:p>
+        </w:tc>
+      </w:tr>
+      <w:tr>
+        <w:tc>
+          <w:tcPr>
+            <w:tcW w:w="2831" w:type="dxa"/>
+          </w:tcPr>
           <w:p/>
         </w:tc>
         <w:tc>
           <w:tcPr>
-            <w:tcW w:w="2832" w:type="dxa"/>
+            <w:tcW w:w="2831" w:type="dxa"/>
+          </w:tcPr>
+          <w:p>
+            <w:r>
+              <w:t>2</w:t>
+            </w:r>
+          </w:p>
+        </w:tc>
+        <w:tc>
+          <w:tcPr>
+            <w:tcW w:w="2832" w:type="dxa"/>
+          </w:tcPr>
+          <w:p>
+            <w:r>
+              <w:t>1</w:t>
+            </w:r>
+          </w:p>
+        </w:tc>
+      </w:tr>
+      <w:tr>
+        <w:tc>
+          <w:tcPr>
+            <w:tcW w:w="2831" w:type="dxa"/>
           </w:tcPr>
           <w:p/>
         </w:tc>
+        <w:tc>
+          <w:tcPr>
+            <w:tcW w:w="2831" w:type="dxa"/>
+          </w:tcPr>
+          <w:p>
+            <w:r>
+              <w:t>2</w:t>
+            </w:r>
+          </w:p>
+        </w:tc>
+        <w:tc>
+          <w:tcPr>
+            <w:tcW w:w="2832" w:type="dxa"/>
+          </w:tcPr>
+          <w:p>
+            <w:r>
+              <w:t>2</w:t>
+            </w:r>
+          </w:p>
+        </w:tc>
       </w:tr>
       <w:tr>
         <w:tc>
@@ -424,14 +569,78 @@
           <w:tcPr>
             <w:tcW w:w="2831" w:type="dxa"/>
           </w:tcPr>
+          <w:p>
+            <w:r>
+              <w:t>3</w:t>
+            </w:r>
+          </w:p>
+        </w:tc>
+        <w:tc>
+          <w:tcPr>
+            <w:tcW w:w="2832" w:type="dxa"/>
+          </w:tcPr>
+          <w:p>
+            <w:r>
+              <w:t>1</w:t>
+            </w:r>
+          </w:p>
+        </w:tc>
+      </w:tr>
+      <w:tr>
+        <w:tc>
+          <w:tcPr>
+            <w:tcW w:w="2831" w:type="dxa"/>
+          </w:tcPr>
           <w:p/>
         </w:tc>
         <w:tc>
           <w:tcPr>
-            <w:tcW w:w="2832" w:type="dxa"/>
+            <w:tcW w:w="2831" w:type="dxa"/>
+          </w:tcPr>
+          <w:p>
+            <w:r>
+              <w:t>3</w:t>
+            </w:r>
+          </w:p>
+        </w:tc>
+        <w:tc>
+          <w:tcPr>
+            <w:tcW w:w="2832" w:type="dxa"/>
+          </w:tcPr>
+          <w:p>
+            <w:r>
+              <w:t>2</w:t>
+            </w:r>
+          </w:p>
+        </w:tc>
+      </w:tr>
+      <w:tr>
+        <w:tc>
+          <w:tcPr>
+            <w:tcW w:w="2831" w:type="dxa"/>
           </w:tcPr>
           <w:p/>
         </w:tc>
+        <w:tc>
+          <w:tcPr>
+            <w:tcW w:w="2831" w:type="dxa"/>
+          </w:tcPr>
+          <w:p>
+            <w:r>
+              <w:t>3</w:t>
+            </w:r>
+          </w:p>
+        </w:tc>
+        <w:tc>
+          <w:tcPr>
+            <w:tcW w:w="2832" w:type="dxa"/>
+          </w:tcPr>
+          <w:p>
+            <w:r>
+              <w:t>3</w:t>
+            </w:r>
+          </w:p>
+        </w:tc>
       </w:tr>
       <w:tr>
         <w:tc>
@@ -444,14 +653,78 @@
           <w:tcPr>
             <w:tcW w:w="2831" w:type="dxa"/>
           </w:tcPr>
+          <w:p>
+            <w:r>
+              <w:t>4</w:t>
+            </w:r>
+          </w:p>
+        </w:tc>
+        <w:tc>
+          <w:tcPr>
+            <w:tcW w:w="2832" w:type="dxa"/>
+          </w:tcPr>
+          <w:p>
+            <w:r>
+              <w:t>1</w:t>
+            </w:r>
+          </w:p>
+        </w:tc>
+      </w:tr>
+      <w:tr>
+        <w:tc>
+          <w:tcPr>
+            <w:tcW w:w="2831" w:type="dxa"/>
+          </w:tcPr>
           <w:p/>
         </w:tc>
         <w:tc>
           <w:tcPr>
-            <w:tcW w:w="2832" w:type="dxa"/>
+            <w:tcW w:w="2831" w:type="dxa"/>
+          </w:tcPr>
+          <w:p>
+            <w:r>
+              <w:t>4</w:t>
+            </w:r>
+          </w:p>
+        </w:tc>
+        <w:tc>
+          <w:tcPr>
+            <w:tcW w:w="2832" w:type="dxa"/>
+          </w:tcPr>
+          <w:p>
+            <w:r>
+              <w:t>2</w:t>
+            </w:r>
+          </w:p>
+        </w:tc>
+      </w:tr>
+      <w:tr>
+        <w:tc>
+          <w:tcPr>
+            <w:tcW w:w="2831" w:type="dxa"/>
           </w:tcPr>
           <w:p/>
         </w:tc>
+        <w:tc>
+          <w:tcPr>
+            <w:tcW w:w="2831" w:type="dxa"/>
+          </w:tcPr>
+          <w:p>
+            <w:r>
+              <w:t>4</w:t>
+            </w:r>
+          </w:p>
+        </w:tc>
+        <w:tc>
+          <w:tcPr>
+            <w:tcW w:w="2832" w:type="dxa"/>
+          </w:tcPr>
+          <w:p>
+            <w:r>
+              <w:t>3</w:t>
+            </w:r>
+          </w:p>
+        </w:tc>
       </w:tr>
       <w:tr>
         <w:tc>
@@ -464,133 +737,21 @@
           <w:tcPr>
             <w:tcW w:w="2831" w:type="dxa"/>
           </w:tcPr>
-          <w:p/>
-        </w:tc>
-        <w:tc>
-          <w:tcPr>
-            <w:tcW w:w="2832" w:type="dxa"/>
-          </w:tcPr>
-          <w:p/>
-        </w:tc>
-      </w:tr>
-      <w:tr>
-        <w:tc>
-          <w:tcPr>
-            <w:tcW w:w="2831" w:type="dxa"/>
-          </w:tcPr>
-          <w:p/>
-        </w:tc>
-        <w:tc>
-          <w:tcPr>
-            <w:tcW w:w="2831" w:type="dxa"/>
-          </w:tcPr>
-          <w:p/>
-        </w:tc>
-        <w:tc>
-          <w:tcPr>
-            <w:tcW w:w="2832" w:type="dxa"/>
-          </w:tcPr>
-          <w:p/>
-        </w:tc>
-      </w:tr>
-      <w:tr>
-        <w:tc>
-          <w:tcPr>
-            <w:tcW w:w="2831" w:type="dxa"/>
-          </w:tcPr>
-          <w:p/>
-        </w:tc>
-        <w:tc>
-          <w:tcPr>
-            <w:tcW w:w="2831" w:type="dxa"/>
-          </w:tcPr>
-          <w:p/>
-        </w:tc>
-        <w:tc>
-          <w:tcPr>
-            <w:tcW w:w="2832" w:type="dxa"/>
-          </w:tcPr>
-          <w:p/>
-        </w:tc>
-      </w:tr>
-      <w:tr>
-        <w:tc>
-          <w:tcPr>
-            <w:tcW w:w="2831" w:type="dxa"/>
-          </w:tcPr>
-          <w:p/>
-        </w:tc>
-        <w:tc>
-          <w:tcPr>
-            <w:tcW w:w="2831" w:type="dxa"/>
-          </w:tcPr>
-          <w:p/>
-        </w:tc>
-        <w:tc>
-          <w:tcPr>
-            <w:tcW w:w="2832" w:type="dxa"/>
-          </w:tcPr>
-          <w:p/>
-        </w:tc>
-      </w:tr>
-      <w:tr>
-        <w:tc>
-          <w:tcPr>
-            <w:tcW w:w="2831" w:type="dxa"/>
-          </w:tcPr>
-          <w:p/>
-        </w:tc>
-        <w:tc>
-          <w:tcPr>
-            <w:tcW w:w="2831" w:type="dxa"/>
-          </w:tcPr>
-          <w:p/>
-        </w:tc>
-        <w:tc>
-          <w:tcPr>
-            <w:tcW w:w="2832" w:type="dxa"/>
-          </w:tcPr>
-          <w:p/>
-        </w:tc>
-      </w:tr>
-      <w:tr>
-        <w:tc>
-          <w:tcPr>
-            <w:tcW w:w="2831" w:type="dxa"/>
-          </w:tcPr>
-          <w:p/>
-        </w:tc>
-        <w:tc>
-          <w:tcPr>
-            <w:tcW w:w="2831" w:type="dxa"/>
-          </w:tcPr>
-          <w:p/>
-        </w:tc>
-        <w:tc>
-          <w:tcPr>
-            <w:tcW w:w="2832" w:type="dxa"/>
-          </w:tcPr>
-          <w:p/>
-        </w:tc>
-      </w:tr>
-      <w:tr>
-        <w:tc>
-          <w:tcPr>
-            <w:tcW w:w="2831" w:type="dxa"/>
-          </w:tcPr>
-          <w:p/>
-        </w:tc>
-        <w:tc>
-          <w:tcPr>
-            <w:tcW w:w="2831" w:type="dxa"/>
-          </w:tcPr>
-          <w:p/>
-        </w:tc>
-        <w:tc>
-          <w:tcPr>
-            <w:tcW w:w="2832" w:type="dxa"/>
-          </w:tcPr>
-          <w:p/>
+          <w:p>
+            <w:r>
+              <w:t>4</w:t>
+            </w:r>
+          </w:p>
+        </w:tc>
+        <w:tc>
+          <w:tcPr>
+            <w:tcW w:w="2832" w:type="dxa"/>
+          </w:tcPr>
+          <w:p>
+            <w:r>
+              <w:t>4</w:t>
+            </w:r>
+          </w:p>
         </w:tc>
       </w:tr>
     </w:tbl>
@@ -674,13 +835,21 @@
           <w:tcPr>
             <w:tcW w:w="2831" w:type="dxa"/>
           </w:tcPr>
-          <w:p/>
-        </w:tc>
-        <w:tc>
-          <w:tcPr>
-            <w:tcW w:w="2832" w:type="dxa"/>
-          </w:tcPr>
-          <w:p/>
+          <w:p>
+            <w:r>
+              <w:t>0</w:t>
+            </w:r>
+          </w:p>
+        </w:tc>
+        <w:tc>
+          <w:tcPr>
+            <w:tcW w:w="2832" w:type="dxa"/>
+          </w:tcPr>
+          <w:p>
+            <w:r>
+              <w:t>0</w:t>
+            </w:r>
+          </w:p>
         </w:tc>
       </w:tr>
       <w:tr>
@@ -698,13 +867,21 @@
           <w:tcPr>
             <w:tcW w:w="2831" w:type="dxa"/>
           </w:tcPr>
-          <w:p/>
-        </w:tc>
-        <w:tc>
-          <w:tcPr>
-            <w:tcW w:w="2832" w:type="dxa"/>
-          </w:tcPr>
-          <w:p/>
+          <w:p>
+            <w:r>
+              <w:t>1</w:t>
+            </w:r>
+          </w:p>
+        </w:tc>
+        <w:tc>
+          <w:tcPr>
+            <w:tcW w:w="2832" w:type="dxa"/>
+          </w:tcPr>
+          <w:p>
+            <w:r>
+              <w:t>0</w:t>
+            </w:r>
+          </w:p>
         </w:tc>
       </w:tr>
       <w:tr>
@@ -722,13 +899,21 @@
           <w:tcPr>
             <w:tcW w:w="2831" w:type="dxa"/>
           </w:tcPr>
-          <w:p/>
-        </w:tc>
-        <w:tc>
-          <w:tcPr>
-            <w:tcW w:w="2832" w:type="dxa"/>
-          </w:tcPr>
-          <w:p/>
+          <w:p>
+            <w:r>
+              <w:t>2</w:t>
+            </w:r>
+          </w:p>
+        </w:tc>
+        <w:tc>
+          <w:tcPr>
+            <w:tcW w:w="2832" w:type="dxa"/>
+          </w:tcPr>
+          <w:p>
+            <w:r>
+              <w:t>0</w:t>
+            </w:r>
+          </w:p>
         </w:tc>
       </w:tr>
       <w:tr>
@@ -746,13 +931,21 @@
           <w:tcPr>
             <w:tcW w:w="2831" w:type="dxa"/>
           </w:tcPr>
-          <w:p/>
-        </w:tc>
-        <w:tc>
-          <w:tcPr>
-            <w:tcW w:w="2832" w:type="dxa"/>
-          </w:tcPr>
-          <w:p/>
+          <w:p>
+            <w:r>
+              <w:t>2</w:t>
+            </w:r>
+          </w:p>
+        </w:tc>
+        <w:tc>
+          <w:tcPr>
+            <w:tcW w:w="2832" w:type="dxa"/>
+          </w:tcPr>
+          <w:p>
+            <w:r>
+              <w:t>1</w:t>
+            </w:r>
+          </w:p>
         </w:tc>
       </w:tr>
       <w:tr>
@@ -770,13 +963,21 @@
           <w:tcPr>
             <w:tcW w:w="2831" w:type="dxa"/>
           </w:tcPr>
-          <w:p/>
-        </w:tc>
-        <w:tc>
-          <w:tcPr>
-            <w:tcW w:w="2832" w:type="dxa"/>
-          </w:tcPr>
-          <w:p/>
+          <w:p>
+            <w:r>
+              <w:t>3</w:t>
+            </w:r>
+          </w:p>
+        </w:tc>
+        <w:tc>
+          <w:tcPr>
+            <w:tcW w:w="2832" w:type="dxa"/>
+          </w:tcPr>
+          <w:p>
+            <w:r>
+              <w:t>1</w:t>
+            </w:r>
+          </w:p>
         </w:tc>
       </w:tr>
       <w:tr>
@@ -794,13 +995,21 @@
           <w:tcPr>
             <w:tcW w:w="2831" w:type="dxa"/>
           </w:tcPr>
-          <w:p/>
-        </w:tc>
-        <w:tc>
-          <w:tcPr>
-            <w:tcW w:w="2832" w:type="dxa"/>
-          </w:tcPr>
-          <w:p/>
+          <w:p>
+            <w:r>
+              <w:t>3</w:t>
+            </w:r>
+          </w:p>
+        </w:tc>
+        <w:tc>
+          <w:tcPr>
+            <w:tcW w:w="2832" w:type="dxa"/>
+          </w:tcPr>
+          <w:p>
+            <w:r>
+              <w:t>1</w:t>
+            </w:r>
+          </w:p>
         </w:tc>
       </w:tr>
     </w:tbl>
@@ -1072,6 +1281,7 @@
     <w:lsdException w:name="HTML Sample" w:semiHidden="1" w:unhideWhenUsed="1"/>
     <w:lsdException w:name="HTML Typewriter" w:semiHidden="1" w:unhideWhenUsed="1"/>
     <w:lsdException w:name="HTML Variable" w:semiHidden="1" w:unhideWhenUsed="1"/>
+    <w:lsdException w:name="Normal Table" w:semiHidden="1" w:unhideWhenUsed="1"/>
     <w:lsdException w:name="annotation subject" w:semiHidden="1" w:unhideWhenUsed="1"/>
     <w:lsdException w:name="No List" w:semiHidden="1" w:unhideWhenUsed="1"/>
     <w:lsdException w:name="Outline List 1" w:semiHidden="1" w:unhideWhenUsed="1"/>
@@ -1117,9 +1327,11 @@
     <w:lsdException w:name="Table Subtle 1" w:semiHidden="1" w:unhideWhenUsed="1"/>
     <w:lsdException w:name="Table Subtle 2" w:semiHidden="1" w:unhideWhenUsed="1"/>
     <w:lsdException w:name="Table Web 1" w:semiHidden="1" w:unhideWhenUsed="1"/>
+    <w:lsdException w:name="Table Web 2" w:semiHidden="1" w:unhideWhenUsed="1"/>
     <w:lsdException w:name="Table Web 3" w:semiHidden="1" w:unhideWhenUsed="1"/>
     <w:lsdException w:name="Balloon Text" w:semiHidden="1" w:unhideWhenUsed="1"/>
     <w:lsdException w:name="Table Grid" w:uiPriority="39"/>
+    <w:lsdException w:name="Table Theme" w:semiHidden="1" w:unhideWhenUsed="1"/>
     <w:lsdException w:name="Placeholder Text" w:semiHidden="1"/>
     <w:lsdException w:name="No Spacing" w:uiPriority="1" w:qFormat="1"/>
     <w:lsdException w:name="Light Shading" w:uiPriority="60"/>

</xml_diff>